<commit_message>
More  robust word resume
</commit_message>
<xml_diff>
--- a/Word/Kadaba_Resume.docx
+++ b/Word/Kadaba_Resume.docx
@@ -18,9 +18,9 @@
         <w:tblLook w:val="04A0" w:firstRow="1" w:lastRow="0" w:firstColumn="1" w:lastColumn="0" w:noHBand="0" w:noVBand="1"/>
       </w:tblPr>
       <w:tblGrid>
-        <w:gridCol w:w="1980"/>
-        <w:gridCol w:w="3895"/>
-        <w:gridCol w:w="5010"/>
+        <w:gridCol w:w="1750"/>
+        <w:gridCol w:w="3711"/>
+        <w:gridCol w:w="5424"/>
       </w:tblGrid>
       <w:tr>
         <w:trPr>
@@ -69,7 +69,7 @@
         </w:trPr>
         <w:tc>
           <w:tcPr>
-            <w:tcW w:w="1980" w:type="dxa"/>
+            <w:tcW w:w="1750" w:type="dxa"/>
             <w:tcBorders>
               <w:top w:val="single" w:sz="4" w:space="0" w:color="auto"/>
             </w:tcBorders>
@@ -91,7 +91,7 @@
         </w:tc>
         <w:tc>
           <w:tcPr>
-            <w:tcW w:w="3895" w:type="dxa"/>
+            <w:tcW w:w="3711" w:type="dxa"/>
             <w:tcBorders>
               <w:top w:val="single" w:sz="4" w:space="0" w:color="auto"/>
             </w:tcBorders>
@@ -111,7 +111,7 @@
         </w:tc>
         <w:tc>
           <w:tcPr>
-            <w:tcW w:w="5010" w:type="dxa"/>
+            <w:tcW w:w="5424" w:type="dxa"/>
             <w:tcBorders>
               <w:top w:val="single" w:sz="4" w:space="0" w:color="auto"/>
             </w:tcBorders>
@@ -142,7 +142,7 @@
       <w:tr>
         <w:tc>
           <w:tcPr>
-            <w:tcW w:w="1980" w:type="dxa"/>
+            <w:tcW w:w="1750" w:type="dxa"/>
           </w:tcPr>
           <w:p>
             <w:pPr>
@@ -155,7 +155,7 @@
         </w:tc>
         <w:tc>
           <w:tcPr>
-            <w:tcW w:w="8905" w:type="dxa"/>
+            <w:tcW w:w="9135" w:type="dxa"/>
             <w:gridSpan w:val="2"/>
           </w:tcPr>
           <w:p>
@@ -221,11 +221,12 @@
         </w:trPr>
         <w:tc>
           <w:tcPr>
-            <w:tcW w:w="1980" w:type="dxa"/>
+            <w:tcW w:w="1750" w:type="dxa"/>
           </w:tcPr>
           <w:p>
             <w:pPr>
               <w:pStyle w:val="Subtitle"/>
+              <w:ind w:right="-338"/>
             </w:pPr>
             <w:r>
               <w:t>Professional Experience</w:t>
@@ -234,7 +235,7 @@
         </w:tc>
         <w:tc>
           <w:tcPr>
-            <w:tcW w:w="8905" w:type="dxa"/>
+            <w:tcW w:w="9135" w:type="dxa"/>
             <w:gridSpan w:val="2"/>
           </w:tcPr>
           <w:p>
@@ -251,38 +252,88 @@
               <w:t>Microsoft Corporation</w:t>
             </w:r>
           </w:p>
-          <w:p>
-            <w:pPr>
-              <w:spacing w:line="276" w:lineRule="auto"/>
-              <w:rPr>
-                <w:rStyle w:val="Strong"/>
-              </w:rPr>
-            </w:pPr>
-            <w:r>
-              <w:rPr>
-                <w:rStyle w:val="SubtleEmphasis"/>
-              </w:rPr>
-              <w:t>Software Development Engineer 2, Mediaroom</w:t>
-            </w:r>
-            <w:r>
-              <w:rPr>
-                <w:rStyle w:val="Strong"/>
-              </w:rPr>
-              <w:t xml:space="preserve"> </w:t>
-            </w:r>
-            <w:r>
-              <w:rPr>
-                <w:rStyle w:val="Strong"/>
-              </w:rPr>
-              <w:t xml:space="preserve">                                             </w:t>
-            </w:r>
-            <w:r>
-              <w:rPr>
-                <w:rStyle w:val="Strong"/>
-              </w:rPr>
-              <w:t>August 2009 to  Present</w:t>
-            </w:r>
-          </w:p>
+          <w:tbl>
+            <w:tblPr>
+              <w:tblStyle w:val="TableGrid"/>
+              <w:tblW w:w="8849" w:type="dxa"/>
+              <w:tblLook w:val="04A0" w:firstRow="1" w:lastRow="0" w:firstColumn="1" w:lastColumn="0" w:noHBand="0" w:noVBand="1"/>
+            </w:tblPr>
+            <w:tblGrid>
+              <w:gridCol w:w="5974"/>
+              <w:gridCol w:w="2875"/>
+            </w:tblGrid>
+            <w:tr>
+              <w:trPr>
+                <w:trHeight w:val="314"/>
+              </w:trPr>
+              <w:tc>
+                <w:tcPr>
+                  <w:tcW w:w="5974" w:type="dxa"/>
+                  <w:tcBorders>
+                    <w:top w:val="nil"/>
+                    <w:left w:val="nil"/>
+                    <w:bottom w:val="nil"/>
+                    <w:right w:val="nil"/>
+                  </w:tcBorders>
+                </w:tcPr>
+                <w:p>
+                  <w:pPr>
+                    <w:framePr w:hSpace="180" w:wrap="around" w:vAnchor="text" w:hAnchor="margin" w:xAlign="center" w:y="-4914"/>
+                    <w:spacing w:line="276" w:lineRule="auto"/>
+                    <w:ind w:left="-23" w:right="612"/>
+                    <w:rPr>
+                      <w:rStyle w:val="SubtleEmphasis"/>
+                    </w:rPr>
+                  </w:pPr>
+                  <w:r>
+                    <w:rPr>
+                      <w:rStyle w:val="SubtleEmphasis"/>
+                    </w:rPr>
+                    <w:t>Software Development Engineer 2, Mediaroom</w:t>
+                  </w:r>
+                  <w:r>
+                    <w:rPr>
+                      <w:rStyle w:val="Strong"/>
+                    </w:rPr>
+                    <w:t xml:space="preserve"> </w:t>
+                  </w:r>
+                  <w:r>
+                    <w:rPr>
+                      <w:rStyle w:val="Strong"/>
+                    </w:rPr>
+                    <w:t xml:space="preserve">                                             </w:t>
+                  </w:r>
+                </w:p>
+              </w:tc>
+              <w:tc>
+                <w:tcPr>
+                  <w:tcW w:w="2875" w:type="dxa"/>
+                  <w:tcBorders>
+                    <w:top w:val="nil"/>
+                    <w:left w:val="nil"/>
+                    <w:bottom w:val="nil"/>
+                    <w:right w:val="nil"/>
+                  </w:tcBorders>
+                </w:tcPr>
+                <w:p>
+                  <w:pPr>
+                    <w:framePr w:hSpace="180" w:wrap="around" w:vAnchor="text" w:hAnchor="margin" w:xAlign="center" w:y="-4914"/>
+                    <w:spacing w:line="276" w:lineRule="auto"/>
+                    <w:jc w:val="right"/>
+                    <w:rPr>
+                      <w:rStyle w:val="SubtleEmphasis"/>
+                    </w:rPr>
+                  </w:pPr>
+                  <w:r>
+                    <w:rPr>
+                      <w:rStyle w:val="Strong"/>
+                    </w:rPr>
+                    <w:t>August 2009 to  Present</w:t>
+                  </w:r>
+                </w:p>
+              </w:tc>
+            </w:tr>
+          </w:tbl>
           <w:p>
             <w:pPr>
               <w:pStyle w:val="ListParagraph"/>
@@ -290,7 +341,6 @@
                 <w:ilvl w:val="1"/>
                 <w:numId w:val="1"/>
               </w:numPr>
-              <w:spacing w:line="276" w:lineRule="auto"/>
               <w:ind w:left="342" w:hanging="180"/>
             </w:pPr>
             <w:r>
@@ -304,7 +354,6 @@
                 <w:ilvl w:val="1"/>
                 <w:numId w:val="1"/>
               </w:numPr>
-              <w:spacing w:line="276" w:lineRule="auto"/>
               <w:ind w:left="342" w:hanging="180"/>
             </w:pPr>
             <w:r>
@@ -326,7 +375,6 @@
                 <w:ilvl w:val="1"/>
                 <w:numId w:val="1"/>
               </w:numPr>
-              <w:spacing w:line="276" w:lineRule="auto"/>
               <w:ind w:left="342" w:hanging="180"/>
             </w:pPr>
             <w:r>
@@ -345,7 +393,6 @@
                 <w:ilvl w:val="1"/>
                 <w:numId w:val="1"/>
               </w:numPr>
-              <w:spacing w:line="276" w:lineRule="auto"/>
               <w:ind w:left="342" w:hanging="180"/>
             </w:pPr>
             <w:r>
@@ -359,7 +406,6 @@
                 <w:ilvl w:val="1"/>
                 <w:numId w:val="1"/>
               </w:numPr>
-              <w:spacing w:line="276" w:lineRule="auto"/>
               <w:ind w:left="342" w:hanging="180"/>
             </w:pPr>
             <w:r>
@@ -373,7 +419,6 @@
                 <w:ilvl w:val="1"/>
                 <w:numId w:val="1"/>
               </w:numPr>
-              <w:spacing w:line="276" w:lineRule="auto"/>
               <w:ind w:left="342" w:hanging="180"/>
             </w:pPr>
             <w:r>
@@ -387,37 +432,104 @@
                 <w:ilvl w:val="1"/>
                 <w:numId w:val="1"/>
               </w:numPr>
+              <w:ind w:left="342" w:hanging="180"/>
+            </w:pPr>
+            <w:r>
+              <w:t>REST API’s for remote administration</w:t>
+            </w:r>
+          </w:p>
+          <w:p>
+            <w:pPr>
               <w:spacing w:line="276" w:lineRule="auto"/>
-              <w:ind w:left="342" w:hanging="180"/>
-            </w:pPr>
-            <w:r>
-              <w:t>REST API’s for remote administration</w:t>
-            </w:r>
-          </w:p>
-          <w:p>
-            <w:pPr>
-              <w:spacing w:line="276" w:lineRule="auto"/>
-            </w:pPr>
-            <w:r>
-              <w:rPr>
-                <w:rStyle w:val="SubtleEmphasis"/>
-              </w:rPr>
-              <w:t xml:space="preserve">Software Engineer Intern, Mediaroom                                                           </w:t>
-            </w:r>
-            <w:r>
-              <w:rPr>
-                <w:rStyle w:val="Strong"/>
-              </w:rPr>
-              <w:t xml:space="preserve">June 2008 to August </w:t>
-            </w:r>
-            <w:r>
-              <w:rPr>
-                <w:rStyle w:val="Strong"/>
-              </w:rPr>
-              <w:t>2008</w:t>
-            </w:r>
-            <w:r>
-              <w:t xml:space="preserve"> </w:t>
+            </w:pPr>
+          </w:p>
+          <w:tbl>
+            <w:tblPr>
+              <w:tblStyle w:val="TableGrid"/>
+              <w:tblW w:w="8849" w:type="dxa"/>
+              <w:tblLook w:val="04A0" w:firstRow="1" w:lastRow="0" w:firstColumn="1" w:lastColumn="0" w:noHBand="0" w:noVBand="1"/>
+            </w:tblPr>
+            <w:tblGrid>
+              <w:gridCol w:w="5974"/>
+              <w:gridCol w:w="2875"/>
+            </w:tblGrid>
+            <w:tr>
+              <w:trPr>
+                <w:trHeight w:val="314"/>
+              </w:trPr>
+              <w:tc>
+                <w:tcPr>
+                  <w:tcW w:w="5974" w:type="dxa"/>
+                  <w:tcBorders>
+                    <w:top w:val="nil"/>
+                    <w:left w:val="nil"/>
+                    <w:bottom w:val="nil"/>
+                    <w:right w:val="nil"/>
+                  </w:tcBorders>
+                </w:tcPr>
+                <w:p>
+                  <w:pPr>
+                    <w:framePr w:hSpace="180" w:wrap="around" w:vAnchor="text" w:hAnchor="margin" w:xAlign="center" w:y="-4914"/>
+                    <w:spacing w:line="276" w:lineRule="auto"/>
+                    <w:ind w:right="612"/>
+                    <w:rPr>
+                      <w:rStyle w:val="SubtleEmphasis"/>
+                    </w:rPr>
+                  </w:pPr>
+                  <w:r>
+                    <w:rPr>
+                      <w:rStyle w:val="SubtleEmphasis"/>
+                    </w:rPr>
+                    <w:t xml:space="preserve">Software Engineer Intern, Mediaroom                                                           </w:t>
+                  </w:r>
+                </w:p>
+              </w:tc>
+              <w:tc>
+                <w:tcPr>
+                  <w:tcW w:w="2875" w:type="dxa"/>
+                  <w:tcBorders>
+                    <w:top w:val="nil"/>
+                    <w:left w:val="nil"/>
+                    <w:bottom w:val="nil"/>
+                    <w:right w:val="nil"/>
+                  </w:tcBorders>
+                </w:tcPr>
+                <w:p>
+                  <w:pPr>
+                    <w:framePr w:hSpace="180" w:wrap="around" w:vAnchor="text" w:hAnchor="margin" w:xAlign="center" w:y="-4914"/>
+                    <w:spacing w:line="276" w:lineRule="auto"/>
+                    <w:jc w:val="right"/>
+                    <w:rPr>
+                      <w:rStyle w:val="SubtleEmphasis"/>
+                    </w:rPr>
+                  </w:pPr>
+                  <w:r>
+                    <w:rPr>
+                      <w:rStyle w:val="Strong"/>
+                    </w:rPr>
+                    <w:t xml:space="preserve">June 2008 to August </w:t>
+                  </w:r>
+                  <w:r>
+                    <w:rPr>
+                      <w:rStyle w:val="Strong"/>
+                    </w:rPr>
+                    <w:t>2008</w:t>
+                  </w:r>
+                </w:p>
+              </w:tc>
+            </w:tr>
+          </w:tbl>
+          <w:p>
+            <w:pPr>
+              <w:pStyle w:val="ListParagraph"/>
+              <w:numPr>
+                <w:ilvl w:val="0"/>
+                <w:numId w:val="4"/>
+              </w:numPr>
+              <w:ind w:left="302" w:hanging="122"/>
+            </w:pPr>
+            <w:r>
+              <w:t xml:space="preserve">Designed and implemented HDMI test framework along with an UI. </w:t>
             </w:r>
           </w:p>
           <w:p>
@@ -427,22 +539,7 @@
                 <w:ilvl w:val="1"/>
                 <w:numId w:val="2"/>
               </w:numPr>
-              <w:spacing w:line="276" w:lineRule="auto"/>
-              <w:ind w:left="342" w:hanging="141"/>
-            </w:pPr>
-            <w:r>
-              <w:t xml:space="preserve">Designed and implemented HDMI test framework along with an UI. </w:t>
-            </w:r>
-          </w:p>
-          <w:p>
-            <w:pPr>
-              <w:pStyle w:val="ListParagraph"/>
-              <w:numPr>
-                <w:ilvl w:val="1"/>
-                <w:numId w:val="2"/>
-              </w:numPr>
-              <w:spacing w:line="276" w:lineRule="auto"/>
-              <w:ind w:left="342" w:hanging="141"/>
+              <w:ind w:left="302" w:hanging="141"/>
             </w:pPr>
             <w:r>
               <w:t xml:space="preserve">Developed HD frame capture application by porting </w:t>
@@ -473,7 +570,7 @@
         </w:trPr>
         <w:tc>
           <w:tcPr>
-            <w:tcW w:w="1980" w:type="dxa"/>
+            <w:tcW w:w="1750" w:type="dxa"/>
           </w:tcPr>
           <w:p>
             <w:pPr>
@@ -486,7 +583,7 @@
         </w:tc>
         <w:tc>
           <w:tcPr>
-            <w:tcW w:w="8905" w:type="dxa"/>
+            <w:tcW w:w="9135" w:type="dxa"/>
             <w:gridSpan w:val="2"/>
           </w:tcPr>
           <w:p>
@@ -503,39 +600,117 @@
               <w:t>The University of Texas at Austin</w:t>
             </w:r>
           </w:p>
-          <w:p>
-            <w:pPr>
-              <w:spacing w:line="276" w:lineRule="auto"/>
-            </w:pPr>
-            <w:r>
-              <w:rPr>
-                <w:rStyle w:val="SubtleEmphasis"/>
-              </w:rPr>
-              <w:t>Research Assistant, The Laboratory for Intelligent Processes and Systems</w:t>
-            </w:r>
-            <w:r>
-              <w:t xml:space="preserve"> </w:t>
-            </w:r>
-            <w:r>
-              <w:t xml:space="preserve">                 </w:t>
-            </w:r>
-            <w:r>
-              <w:rPr>
-                <w:b/>
-              </w:rPr>
-              <w:t>Summer 2009</w:t>
-            </w:r>
-            <w:r>
-              <w:t xml:space="preserve"> </w:t>
-            </w:r>
-          </w:p>
-          <w:p>
-            <w:pPr>
-              <w:spacing w:line="276" w:lineRule="auto"/>
-              <w:ind w:left="342" w:hanging="180"/>
-            </w:pPr>
+          <w:tbl>
+            <w:tblPr>
+              <w:tblStyle w:val="TableGrid"/>
+              <w:tblW w:w="8820" w:type="dxa"/>
+              <w:tblLook w:val="04A0" w:firstRow="1" w:lastRow="0" w:firstColumn="1" w:lastColumn="0" w:noHBand="0" w:noVBand="1"/>
+            </w:tblPr>
+            <w:tblGrid>
+              <w:gridCol w:w="6570"/>
+              <w:gridCol w:w="2250"/>
+            </w:tblGrid>
+            <w:tr>
+              <w:trPr>
+                <w:trHeight w:val="309"/>
+              </w:trPr>
+              <w:tc>
+                <w:tcPr>
+                  <w:tcW w:w="6570" w:type="dxa"/>
+                  <w:tcBorders>
+                    <w:top w:val="nil"/>
+                    <w:left w:val="nil"/>
+                    <w:bottom w:val="nil"/>
+                    <w:right w:val="nil"/>
+                  </w:tcBorders>
+                </w:tcPr>
+                <w:p>
+                  <w:pPr>
+                    <w:framePr w:hSpace="180" w:wrap="around" w:vAnchor="text" w:hAnchor="margin" w:xAlign="center" w:y="-4914"/>
+                    <w:spacing w:line="276" w:lineRule="auto"/>
+                    <w:ind w:left="-18" w:right="-715"/>
+                    <w:rPr>
+                      <w:rStyle w:val="SubtleEmphasis"/>
+                    </w:rPr>
+                  </w:pPr>
+                  <w:r>
+                    <w:rPr>
+                      <w:rStyle w:val="SubtleEmphasis"/>
+                    </w:rPr>
+                    <w:t>Research Assistant,</w:t>
+                  </w:r>
+                  <w:r>
+                    <w:rPr>
+                      <w:rStyle w:val="SubtleEmphasis"/>
+                    </w:rPr>
+                    <w:t xml:space="preserve"> The Laboratory for Intelligent </w:t>
+                  </w:r>
+                  <w:r>
+                    <w:rPr>
+                      <w:rStyle w:val="SubtleEmphasis"/>
+                    </w:rPr>
+                    <w:t>Processes and Systems</w:t>
+                  </w:r>
+                  <w:r>
+                    <w:t xml:space="preserve">                  </w:t>
+                  </w:r>
+                </w:p>
+              </w:tc>
+              <w:tc>
+                <w:tcPr>
+                  <w:tcW w:w="2250" w:type="dxa"/>
+                  <w:tcBorders>
+                    <w:top w:val="nil"/>
+                    <w:left w:val="nil"/>
+                    <w:bottom w:val="nil"/>
+                    <w:right w:val="nil"/>
+                  </w:tcBorders>
+                </w:tcPr>
+                <w:p>
+                  <w:pPr>
+                    <w:framePr w:hSpace="180" w:wrap="around" w:vAnchor="text" w:hAnchor="margin" w:xAlign="center" w:y="-4914"/>
+                    <w:spacing w:line="276" w:lineRule="auto"/>
+                    <w:ind w:firstLine="308"/>
+                    <w:jc w:val="right"/>
+                    <w:rPr>
+                      <w:rStyle w:val="SubtleEmphasis"/>
+                    </w:rPr>
+                  </w:pPr>
+                  <w:r>
+                    <w:rPr>
+                      <w:b/>
+                    </w:rPr>
+                    <w:t>Summer 2009</w:t>
+                  </w:r>
+                </w:p>
+              </w:tc>
+            </w:tr>
+          </w:tbl>
+          <w:p>
+            <w:pPr>
+              <w:ind w:left="392" w:hanging="392"/>
+            </w:pPr>
+            <w:r>
+              <w:t xml:space="preserve">    </w:t>
+            </w:r>
             <w:r>
               <w:t xml:space="preserve">• Conducted research in the ﬁeld of multi agent systems and the semantic web, speciﬁcally identity and trust in social networks. </w:t>
+            </w:r>
+          </w:p>
+          <w:p>
+            <w:pPr>
+              <w:ind w:firstLine="162"/>
+            </w:pPr>
+            <w:r>
+              <w:t xml:space="preserve">• Developed software in python to build data sets, prototype algorithms and visualize results. </w:t>
+            </w:r>
+          </w:p>
+          <w:p>
+            <w:pPr>
+              <w:ind w:firstLine="162"/>
+            </w:pPr>
+            <w:r>
+              <w:t>• Presented laboratory research at conferences and assisted with writing of grant proposals.</w:t>
             </w:r>
           </w:p>
           <w:p>
@@ -543,70 +718,105 @@
               <w:spacing w:line="276" w:lineRule="auto"/>
               <w:ind w:firstLine="162"/>
             </w:pPr>
-            <w:r>
-              <w:t xml:space="preserve">• Developed software in python to build data sets, prototype algorithms and visualize results. </w:t>
-            </w:r>
-          </w:p>
-          <w:p>
-            <w:pPr>
-              <w:spacing w:line="276" w:lineRule="auto"/>
-              <w:ind w:firstLine="162"/>
-            </w:pPr>
-            <w:r>
-              <w:t>• Presented laboratory research at conferences and assisted with writing of grant proposals.</w:t>
-            </w:r>
-          </w:p>
-          <w:p/>
-          <w:p>
-            <w:pPr>
-              <w:spacing w:line="276" w:lineRule="auto"/>
-            </w:pPr>
-            <w:r>
-              <w:rPr>
-                <w:rStyle w:val="SubtleEmphasis"/>
-              </w:rPr>
-              <w:t>Teaching Assistant, Electrical and Computer Engineering</w:t>
-            </w:r>
-            <w:r>
-              <w:t xml:space="preserve"> </w:t>
-            </w:r>
-            <w:r>
-              <w:t xml:space="preserve">                       </w:t>
-            </w:r>
-            <w:r>
-              <w:rPr>
-                <w:b/>
-              </w:rPr>
-              <w:t>Spring 2008 to Spring 2009</w:t>
-            </w:r>
-          </w:p>
-          <w:p>
-            <w:pPr>
-              <w:spacing w:line="276" w:lineRule="auto"/>
+          </w:p>
+          <w:tbl>
+            <w:tblPr>
+              <w:tblStyle w:val="TableGrid"/>
+              <w:tblW w:w="8820" w:type="dxa"/>
+              <w:tblLook w:val="04A0" w:firstRow="1" w:lastRow="0" w:firstColumn="1" w:lastColumn="0" w:noHBand="0" w:noVBand="1"/>
+            </w:tblPr>
+            <w:tblGrid>
+              <w:gridCol w:w="5490"/>
+              <w:gridCol w:w="3330"/>
+            </w:tblGrid>
+            <w:tr>
+              <w:trPr>
+                <w:trHeight w:val="357"/>
+              </w:trPr>
+              <w:tc>
+                <w:tcPr>
+                  <w:tcW w:w="5490" w:type="dxa"/>
+                  <w:tcBorders>
+                    <w:top w:val="nil"/>
+                    <w:left w:val="nil"/>
+                    <w:bottom w:val="nil"/>
+                    <w:right w:val="nil"/>
+                  </w:tcBorders>
+                </w:tcPr>
+                <w:p>
+                  <w:pPr>
+                    <w:framePr w:hSpace="180" w:wrap="around" w:vAnchor="text" w:hAnchor="margin" w:xAlign="center" w:y="-4914"/>
+                    <w:spacing w:line="276" w:lineRule="auto"/>
+                    <w:ind w:left="-18" w:right="-188"/>
+                    <w:rPr>
+                      <w:rStyle w:val="SubtleEmphasis"/>
+                    </w:rPr>
+                  </w:pPr>
+                  <w:r>
+                    <w:rPr>
+                      <w:rStyle w:val="SubtleEmphasis"/>
+                    </w:rPr>
+                    <w:t>Teaching Assistant, Electrical and Computer Engineering</w:t>
+                  </w:r>
+                  <w:r>
+                    <w:t xml:space="preserve">                        </w:t>
+                  </w:r>
+                </w:p>
+              </w:tc>
+              <w:tc>
+                <w:tcPr>
+                  <w:tcW w:w="3330" w:type="dxa"/>
+                  <w:tcBorders>
+                    <w:top w:val="nil"/>
+                    <w:left w:val="nil"/>
+                    <w:bottom w:val="nil"/>
+                    <w:right w:val="nil"/>
+                  </w:tcBorders>
+                </w:tcPr>
+                <w:p>
+                  <w:pPr>
+                    <w:framePr w:hSpace="180" w:wrap="around" w:vAnchor="text" w:hAnchor="margin" w:xAlign="center" w:y="-4914"/>
+                    <w:spacing w:line="276" w:lineRule="auto"/>
+                    <w:ind w:firstLine="308"/>
+                    <w:jc w:val="right"/>
+                    <w:rPr>
+                      <w:rStyle w:val="SubtleEmphasis"/>
+                    </w:rPr>
+                  </w:pPr>
+                  <w:r>
+                    <w:rPr>
+                      <w:b/>
+                    </w:rPr>
+                    <w:t>Spring 2008 to Spring 2009</w:t>
+                  </w:r>
+                </w:p>
+              </w:tc>
+            </w:tr>
+          </w:tbl>
+          <w:p>
+            <w:pPr>
+              <w:ind w:left="302" w:hanging="180"/>
+            </w:pPr>
+            <w:r>
+              <w:t>• Responsible for holding oﬃce hours, delivering lectures, p</w:t>
+            </w:r>
+            <w:r>
+              <w:t>roviding model solutions to as</w:t>
+            </w:r>
+            <w:r>
+              <w:t>signments, designing labs and grading (EE360C Algorithms) for 43 students.</w:t>
+            </w:r>
+          </w:p>
+          <w:p>
+            <w:pPr>
               <w:ind w:left="252" w:hanging="180"/>
             </w:pPr>
             <w:r>
-              <w:t xml:space="preserve"> • Responsible for holding oﬃce hours, delivering lectures, p</w:t>
-            </w:r>
-            <w:r>
-              <w:t>roviding model solutions to as</w:t>
-            </w:r>
-            <w:r>
-              <w:t>signments, designing labs and grading (EE360C Algorithms) for 43 students.</w:t>
-            </w:r>
-          </w:p>
-          <w:p>
-            <w:pPr>
-              <w:spacing w:line="276" w:lineRule="auto"/>
-              <w:ind w:left="252" w:hanging="180"/>
-            </w:pPr>
-            <w:r>
               <w:t xml:space="preserve"> • Responsible for grading software requirements documents and facilitating in class exercises for undergraduate and graduate students (EE382C/EE361Q Requirements Engineering). </w:t>
             </w:r>
           </w:p>
           <w:p>
             <w:pPr>
-              <w:spacing w:line="276" w:lineRule="auto"/>
               <w:ind w:left="252" w:hanging="117"/>
             </w:pPr>
             <w:r>
@@ -615,7 +825,6 @@
           </w:p>
           <w:p>
             <w:pPr>
-              <w:spacing w:line="276" w:lineRule="auto"/>
               <w:ind w:left="342" w:hanging="270"/>
             </w:pPr>
             <w:r>
@@ -647,32 +856,79 @@
               <w:t xml:space="preserve"> Atomic Research Centre</w:t>
             </w:r>
           </w:p>
-          <w:p>
-            <w:pPr>
-              <w:spacing w:line="276" w:lineRule="auto"/>
-            </w:pPr>
-            <w:r>
-              <w:rPr>
-                <w:rStyle w:val="SubtleEmphasis"/>
-              </w:rPr>
-              <w:t xml:space="preserve">Research Intern, Division of Remote Handling and Robotics </w:t>
-            </w:r>
-            <w:r>
-              <w:rPr>
-                <w:rStyle w:val="SubtleEmphasis"/>
-              </w:rPr>
-              <w:t xml:space="preserve">                                              </w:t>
-            </w:r>
-            <w:r>
-              <w:rPr>
-                <w:b/>
-              </w:rPr>
-              <w:t xml:space="preserve">Spring 2007 </w:t>
-            </w:r>
-          </w:p>
-          <w:p>
-            <w:pPr>
-              <w:spacing w:line="276" w:lineRule="auto"/>
+          <w:tbl>
+            <w:tblPr>
+              <w:tblStyle w:val="TableGrid"/>
+              <w:tblW w:w="8820" w:type="dxa"/>
+              <w:tblLook w:val="04A0" w:firstRow="1" w:lastRow="0" w:firstColumn="1" w:lastColumn="0" w:noHBand="0" w:noVBand="1"/>
+            </w:tblPr>
+            <w:tblGrid>
+              <w:gridCol w:w="5490"/>
+              <w:gridCol w:w="3330"/>
+            </w:tblGrid>
+            <w:tr>
+              <w:trPr>
+                <w:trHeight w:val="357"/>
+              </w:trPr>
+              <w:tc>
+                <w:tcPr>
+                  <w:tcW w:w="5490" w:type="dxa"/>
+                  <w:tcBorders>
+                    <w:top w:val="nil"/>
+                    <w:left w:val="nil"/>
+                    <w:bottom w:val="nil"/>
+                    <w:right w:val="nil"/>
+                  </w:tcBorders>
+                </w:tcPr>
+                <w:p>
+                  <w:pPr>
+                    <w:framePr w:hSpace="180" w:wrap="around" w:vAnchor="text" w:hAnchor="margin" w:xAlign="center" w:y="-4914"/>
+                    <w:spacing w:line="276" w:lineRule="auto"/>
+                    <w:ind w:left="-18" w:right="-188"/>
+                    <w:rPr>
+                      <w:rStyle w:val="SubtleEmphasis"/>
+                    </w:rPr>
+                  </w:pPr>
+                  <w:r>
+                    <w:rPr>
+                      <w:rStyle w:val="SubtleEmphasis"/>
+                    </w:rPr>
+                    <w:t xml:space="preserve">Research Intern, Division of Remote Handling and Robotics                                               </w:t>
+                  </w:r>
+                </w:p>
+              </w:tc>
+              <w:tc>
+                <w:tcPr>
+                  <w:tcW w:w="3330" w:type="dxa"/>
+                  <w:tcBorders>
+                    <w:top w:val="nil"/>
+                    <w:left w:val="nil"/>
+                    <w:bottom w:val="nil"/>
+                    <w:right w:val="nil"/>
+                  </w:tcBorders>
+                </w:tcPr>
+                <w:p>
+                  <w:pPr>
+                    <w:framePr w:hSpace="180" w:wrap="around" w:vAnchor="text" w:hAnchor="margin" w:xAlign="center" w:y="-4914"/>
+                    <w:spacing w:line="276" w:lineRule="auto"/>
+                    <w:ind w:firstLine="308"/>
+                    <w:jc w:val="right"/>
+                    <w:rPr>
+                      <w:rStyle w:val="SubtleEmphasis"/>
+                    </w:rPr>
+                  </w:pPr>
+                  <w:r>
+                    <w:rPr>
+                      <w:b/>
+                    </w:rPr>
+                    <w:t>Spring 2007</w:t>
+                  </w:r>
+                </w:p>
+              </w:tc>
+            </w:tr>
+          </w:tbl>
+          <w:p>
+            <w:pPr>
               <w:ind w:left="162"/>
             </w:pPr>
             <w:r>
@@ -681,7 +937,6 @@
           </w:p>
           <w:p>
             <w:pPr>
-              <w:spacing w:line="276" w:lineRule="auto"/>
               <w:ind w:firstLine="72"/>
             </w:pPr>
             <w:r>
@@ -704,7 +959,7 @@
         </w:trPr>
         <w:tc>
           <w:tcPr>
-            <w:tcW w:w="1980" w:type="dxa"/>
+            <w:tcW w:w="1750" w:type="dxa"/>
           </w:tcPr>
           <w:p>
             <w:pPr>
@@ -718,7 +973,7 @@
         </w:tc>
         <w:tc>
           <w:tcPr>
-            <w:tcW w:w="8905" w:type="dxa"/>
+            <w:tcW w:w="9135" w:type="dxa"/>
             <w:gridSpan w:val="2"/>
           </w:tcPr>
           <w:p>
@@ -743,7 +998,7 @@
         </w:trPr>
         <w:tc>
           <w:tcPr>
-            <w:tcW w:w="1980" w:type="dxa"/>
+            <w:tcW w:w="1750" w:type="dxa"/>
           </w:tcPr>
           <w:p>
             <w:pPr>
@@ -756,229 +1011,413 @@
         </w:tc>
         <w:tc>
           <w:tcPr>
-            <w:tcW w:w="8905" w:type="dxa"/>
+            <w:tcW w:w="9135" w:type="dxa"/>
             <w:gridSpan w:val="2"/>
           </w:tcPr>
-          <w:p>
-            <w:pPr>
-              <w:spacing w:line="276" w:lineRule="auto"/>
-            </w:pPr>
-            <w:r>
-              <w:rPr>
-                <w:rStyle w:val="SubtleEmphasis"/>
-              </w:rPr>
-              <w:t>Multivariate Statistical Approach to Reservoir Classiﬁcation</w:t>
+          <w:tbl>
+            <w:tblPr>
+              <w:tblStyle w:val="TableGrid"/>
+              <w:tblW w:w="8820" w:type="dxa"/>
+              <w:tblLook w:val="04A0" w:firstRow="1" w:lastRow="0" w:firstColumn="1" w:lastColumn="0" w:noHBand="0" w:noVBand="1"/>
+            </w:tblPr>
+            <w:tblGrid>
+              <w:gridCol w:w="5490"/>
+              <w:gridCol w:w="3330"/>
+            </w:tblGrid>
+            <w:tr>
+              <w:trPr>
+                <w:trHeight w:val="357"/>
+              </w:trPr>
+              <w:tc>
+                <w:tcPr>
+                  <w:tcW w:w="5490" w:type="dxa"/>
+                  <w:tcBorders>
+                    <w:top w:val="nil"/>
+                    <w:left w:val="nil"/>
+                    <w:bottom w:val="nil"/>
+                    <w:right w:val="nil"/>
+                  </w:tcBorders>
+                </w:tcPr>
+                <w:p>
+                  <w:pPr>
+                    <w:framePr w:hSpace="180" w:wrap="around" w:vAnchor="text" w:hAnchor="margin" w:xAlign="center" w:y="-4914"/>
+                    <w:ind w:left="-18" w:right="-188"/>
+                    <w:rPr>
+                      <w:rStyle w:val="SubtleEmphasis"/>
+                    </w:rPr>
+                  </w:pPr>
+                  <w:r>
+                    <w:rPr>
+                      <w:rStyle w:val="SubtleEmphasis"/>
+                    </w:rPr>
+                    <w:t>Multivariate Statistical Approach to Reservoir Classiﬁcation</w:t>
+                  </w:r>
+                  <w:r>
+                    <w:t xml:space="preserve">                                               </w:t>
+                  </w:r>
+                </w:p>
+              </w:tc>
+              <w:tc>
+                <w:tcPr>
+                  <w:tcW w:w="3330" w:type="dxa"/>
+                  <w:tcBorders>
+                    <w:top w:val="nil"/>
+                    <w:left w:val="nil"/>
+                    <w:bottom w:val="nil"/>
+                    <w:right w:val="nil"/>
+                  </w:tcBorders>
+                </w:tcPr>
+                <w:p>
+                  <w:pPr>
+                    <w:framePr w:hSpace="180" w:wrap="around" w:vAnchor="text" w:hAnchor="margin" w:xAlign="center" w:y="-4914"/>
+                    <w:ind w:firstLine="308"/>
+                    <w:jc w:val="right"/>
+                    <w:rPr>
+                      <w:rStyle w:val="SubtleEmphasis"/>
+                    </w:rPr>
+                  </w:pPr>
+                  <w:r>
+                    <w:rPr>
+                      <w:b/>
+                    </w:rPr>
+                    <w:t>Spring 2008</w:t>
+                  </w:r>
+                </w:p>
+              </w:tc>
+            </w:tr>
+          </w:tbl>
+          <w:p>
+            <w:pPr>
+              <w:ind w:left="252" w:hanging="180"/>
+            </w:pPr>
+            <w:r>
+              <w:t xml:space="preserve">• Investigated the use of model trees and gradient boosting in </w:t>
+            </w:r>
+            <w:r>
+              <w:t>predicting amount of gas recov</w:t>
+            </w:r>
+            <w:r>
+              <w:t>erable from reservoirs in the GASIS data set.</w:t>
+            </w:r>
+          </w:p>
+          <w:p>
+            <w:pPr>
+              <w:ind w:firstLine="72"/>
+            </w:pPr>
+            <w:r>
+              <w:t>• Achieved a prediction accuracy of over 99</w:t>
+            </w:r>
+          </w:p>
+          <w:p>
+            <w:pPr>
+              <w:ind w:firstLine="72"/>
+            </w:pPr>
+          </w:p>
+          <w:tbl>
+            <w:tblPr>
+              <w:tblStyle w:val="TableGrid"/>
+              <w:tblW w:w="8820" w:type="dxa"/>
+              <w:tblLook w:val="04A0" w:firstRow="1" w:lastRow="0" w:firstColumn="1" w:lastColumn="0" w:noHBand="0" w:noVBand="1"/>
+            </w:tblPr>
+            <w:tblGrid>
+              <w:gridCol w:w="6840"/>
+              <w:gridCol w:w="1980"/>
+            </w:tblGrid>
+            <w:tr>
+              <w:trPr>
+                <w:trHeight w:val="357"/>
+              </w:trPr>
+              <w:tc>
+                <w:tcPr>
+                  <w:tcW w:w="6840" w:type="dxa"/>
+                  <w:tcBorders>
+                    <w:top w:val="nil"/>
+                    <w:left w:val="nil"/>
+                    <w:bottom w:val="nil"/>
+                    <w:right w:val="nil"/>
+                  </w:tcBorders>
+                </w:tcPr>
+                <w:p>
+                  <w:pPr>
+                    <w:framePr w:hSpace="180" w:wrap="around" w:vAnchor="text" w:hAnchor="margin" w:xAlign="center" w:y="-4914"/>
+                    <w:ind w:left="-18" w:right="-188"/>
+                    <w:rPr>
+                      <w:rStyle w:val="SubtleEmphasis"/>
+                    </w:rPr>
+                  </w:pPr>
+                  <w:r>
+                    <w:rPr>
+                      <w:rStyle w:val="SubtleEmphasis"/>
+                    </w:rPr>
+                    <w:t xml:space="preserve">Early Design Planning and Circuit Feasibility Analysis of </w:t>
+                  </w:r>
+                  <w:proofErr w:type="spellStart"/>
+                  <w:r>
+                    <w:rPr>
+                      <w:rStyle w:val="SubtleEmphasis"/>
+                    </w:rPr>
+                    <w:t>OpenSPARC</w:t>
+                  </w:r>
+                  <w:proofErr w:type="spellEnd"/>
+                  <w:r>
+                    <w:rPr>
+                      <w:rStyle w:val="SubtleEmphasis"/>
+                    </w:rPr>
+                    <w:t xml:space="preserve"> T1 Core</w:t>
+                  </w:r>
+                  <w:r>
+                    <w:t xml:space="preserve">                 </w:t>
+                  </w:r>
+                </w:p>
+              </w:tc>
+              <w:tc>
+                <w:tcPr>
+                  <w:tcW w:w="1980" w:type="dxa"/>
+                  <w:tcBorders>
+                    <w:top w:val="nil"/>
+                    <w:left w:val="nil"/>
+                    <w:bottom w:val="nil"/>
+                    <w:right w:val="nil"/>
+                  </w:tcBorders>
+                </w:tcPr>
+                <w:p>
+                  <w:pPr>
+                    <w:framePr w:hSpace="180" w:wrap="around" w:vAnchor="text" w:hAnchor="margin" w:xAlign="center" w:y="-4914"/>
+                    <w:ind w:left="162" w:firstLine="146"/>
+                    <w:jc w:val="right"/>
+                    <w:rPr>
+                      <w:rStyle w:val="SubtleEmphasis"/>
+                    </w:rPr>
+                  </w:pPr>
+                  <w:r>
+                    <w:rPr>
+                      <w:b/>
+                    </w:rPr>
+                    <w:t>Spring 2008</w:t>
+                  </w:r>
+                </w:p>
+              </w:tc>
+            </w:tr>
+          </w:tbl>
+          <w:p>
+            <w:pPr>
+              <w:ind w:firstLine="72"/>
+            </w:pPr>
+            <w:r>
+              <w:t xml:space="preserve">• Developed detailed </w:t>
+            </w:r>
+            <w:proofErr w:type="spellStart"/>
+            <w:r>
+              <w:t>ﬂoorplan</w:t>
+            </w:r>
+            <w:proofErr w:type="spellEnd"/>
+            <w:r>
+              <w:t xml:space="preserve"> of the Stream Processing Unit cluster.</w:t>
+            </w:r>
+          </w:p>
+          <w:p>
+            <w:pPr>
+              <w:ind w:left="252" w:hanging="180"/>
+            </w:pPr>
+            <w:r>
+              <w:t>• Performed Power Estimation and Critical Path analysis on as</w:t>
+            </w:r>
+            <w:r>
+              <w:t xml:space="preserve">signed cluster for </w:t>
+            </w:r>
+            <w:r>
+              <w:t>Sub threshold</w:t>
             </w:r>
             <w:r>
               <w:t xml:space="preserve"> </w:t>
             </w:r>
             <w:r>
-              <w:t xml:space="preserve">                                              </w:t>
-            </w:r>
-            <w:r>
-              <w:rPr>
-                <w:b/>
-              </w:rPr>
-              <w:t>Spring 2008</w:t>
-            </w:r>
-          </w:p>
-          <w:p>
-            <w:pPr>
-              <w:spacing w:line="276" w:lineRule="auto"/>
+              <w:t>operation.</w:t>
+            </w:r>
+          </w:p>
+          <w:p>
+            <w:pPr>
               <w:ind w:left="252" w:hanging="180"/>
             </w:pPr>
-            <w:r>
-              <w:t xml:space="preserve">• Investigated the use of model trees and gradient boosting in </w:t>
-            </w:r>
-            <w:r>
-              <w:t>predicting amount of gas recov</w:t>
-            </w:r>
-            <w:r>
-              <w:t>erable from reservoirs in the GASIS data set.</w:t>
-            </w:r>
-          </w:p>
-          <w:p>
-            <w:pPr>
-              <w:spacing w:line="276" w:lineRule="auto"/>
+          </w:p>
+          <w:tbl>
+            <w:tblPr>
+              <w:tblStyle w:val="TableGrid"/>
+              <w:tblW w:w="8820" w:type="dxa"/>
+              <w:tblLook w:val="04A0" w:firstRow="1" w:lastRow="0" w:firstColumn="1" w:lastColumn="0" w:noHBand="0" w:noVBand="1"/>
+            </w:tblPr>
+            <w:tblGrid>
+              <w:gridCol w:w="6840"/>
+              <w:gridCol w:w="1980"/>
+            </w:tblGrid>
+            <w:tr>
+              <w:trPr>
+                <w:trHeight w:val="357"/>
+              </w:trPr>
+              <w:tc>
+                <w:tcPr>
+                  <w:tcW w:w="6840" w:type="dxa"/>
+                  <w:tcBorders>
+                    <w:top w:val="nil"/>
+                    <w:left w:val="nil"/>
+                    <w:bottom w:val="nil"/>
+                    <w:right w:val="nil"/>
+                  </w:tcBorders>
+                </w:tcPr>
+                <w:p>
+                  <w:pPr>
+                    <w:framePr w:hSpace="180" w:wrap="around" w:vAnchor="text" w:hAnchor="margin" w:xAlign="center" w:y="-4914"/>
+                    <w:ind w:left="-18" w:right="-188"/>
+                    <w:rPr>
+                      <w:rStyle w:val="SubtleEmphasis"/>
+                    </w:rPr>
+                  </w:pPr>
+                  <w:r>
+                    <w:rPr>
+                      <w:rStyle w:val="SubtleEmphasis"/>
+                    </w:rPr>
+                    <w:t>Design and Veriﬁcation of a Reconﬁgurable Bloom Filter IP Core</w:t>
+                  </w:r>
+                  <w:r>
+                    <w:t xml:space="preserve">                                            </w:t>
+                  </w:r>
+                </w:p>
+              </w:tc>
+              <w:tc>
+                <w:tcPr>
+                  <w:tcW w:w="1980" w:type="dxa"/>
+                  <w:tcBorders>
+                    <w:top w:val="nil"/>
+                    <w:left w:val="nil"/>
+                    <w:bottom w:val="nil"/>
+                    <w:right w:val="nil"/>
+                  </w:tcBorders>
+                </w:tcPr>
+                <w:p>
+                  <w:pPr>
+                    <w:framePr w:hSpace="180" w:wrap="around" w:vAnchor="text" w:hAnchor="margin" w:xAlign="center" w:y="-4914"/>
+                    <w:ind w:left="162" w:firstLine="146"/>
+                    <w:jc w:val="right"/>
+                    <w:rPr>
+                      <w:rStyle w:val="SubtleEmphasis"/>
+                    </w:rPr>
+                  </w:pPr>
+                  <w:r>
+                    <w:rPr>
+                      <w:b/>
+                    </w:rPr>
+                    <w:t>Fall 2007</w:t>
+                  </w:r>
+                </w:p>
+              </w:tc>
+            </w:tr>
+          </w:tbl>
+          <w:p>
+            <w:pPr>
+              <w:ind w:left="252" w:hanging="180"/>
+            </w:pPr>
+            <w:r>
+              <w:t xml:space="preserve">• Implemented fast pattern matching engine for Deep Packet Inspection using Bloom Filters which are always optimal in </w:t>
+            </w:r>
+            <w:r>
+              <w:t>Verilog</w:t>
+            </w:r>
+            <w:r>
+              <w:t>.</w:t>
+            </w:r>
+          </w:p>
+          <w:p>
+            <w:pPr>
               <w:ind w:firstLine="72"/>
             </w:pPr>
             <w:r>
-              <w:t>• Achieved a prediction accuracy of over 99</w:t>
+              <w:t>• Designed Multi banked, pipelined SRAM architecture to allow for a throughput of 500MB/s.</w:t>
             </w:r>
           </w:p>
           <w:p>
             <w:pPr>
               <w:ind w:firstLine="72"/>
             </w:pPr>
-          </w:p>
-          <w:p>
-            <w:pPr>
-              <w:spacing w:line="276" w:lineRule="auto"/>
-            </w:pPr>
-            <w:r>
-              <w:rPr>
-                <w:rStyle w:val="SubtleEmphasis"/>
-              </w:rPr>
-              <w:t xml:space="preserve">Early Design Planning and Circuit Feasibility Analysis of </w:t>
-            </w:r>
-            <w:proofErr w:type="spellStart"/>
-            <w:r>
-              <w:rPr>
-                <w:rStyle w:val="SubtleEmphasis"/>
-              </w:rPr>
-              <w:t>OpenSPARC</w:t>
-            </w:r>
-            <w:proofErr w:type="spellEnd"/>
-            <w:r>
-              <w:rPr>
-                <w:rStyle w:val="SubtleEmphasis"/>
-              </w:rPr>
-              <w:t xml:space="preserve"> T1 Core</w:t>
-            </w:r>
-            <w:r>
-              <w:t xml:space="preserve"> </w:t>
-            </w:r>
-            <w:r>
-              <w:t xml:space="preserve">                </w:t>
-            </w:r>
-            <w:r>
-              <w:rPr>
-                <w:b/>
-              </w:rPr>
-              <w:t>Spring 2008</w:t>
-            </w:r>
-          </w:p>
-          <w:p>
-            <w:pPr>
-              <w:spacing w:line="276" w:lineRule="auto"/>
+            <w:r>
+              <w:t>• Validated against software model written in C++.</w:t>
+            </w:r>
+          </w:p>
+          <w:p>
+            <w:pPr>
               <w:ind w:firstLine="72"/>
             </w:pPr>
-            <w:r>
-              <w:t xml:space="preserve">• Developed detailed </w:t>
-            </w:r>
-            <w:proofErr w:type="spellStart"/>
-            <w:r>
-              <w:t>ﬂoorplan</w:t>
-            </w:r>
-            <w:proofErr w:type="spellEnd"/>
-            <w:r>
-              <w:t xml:space="preserve"> of the Stream Processing Unit cluster.</w:t>
-            </w:r>
-          </w:p>
-          <w:p>
-            <w:pPr>
-              <w:spacing w:line="276" w:lineRule="auto"/>
-              <w:ind w:left="252" w:hanging="180"/>
-            </w:pPr>
-            <w:r>
-              <w:t>• Performed Power Estimation and Critical Path analysis on as</w:t>
-            </w:r>
-            <w:r>
-              <w:t xml:space="preserve">signed cluster for </w:t>
-            </w:r>
-            <w:r>
-              <w:t>Sub threshold</w:t>
-            </w:r>
-            <w:r>
-              <w:t xml:space="preserve"> </w:t>
-            </w:r>
-            <w:r>
-              <w:t>operation.</w:t>
-            </w:r>
-          </w:p>
-          <w:p>
-            <w:pPr>
-              <w:ind w:left="252" w:hanging="180"/>
-            </w:pPr>
-          </w:p>
-          <w:p>
-            <w:pPr>
-              <w:spacing w:line="276" w:lineRule="auto"/>
-            </w:pPr>
-            <w:r>
-              <w:rPr>
-                <w:rStyle w:val="SubtleEmphasis"/>
-              </w:rPr>
-              <w:t>Design and Veriﬁcation of a Reconﬁgurable Bloom Filter IP Core</w:t>
-            </w:r>
-            <w:r>
-              <w:t xml:space="preserve"> </w:t>
-            </w:r>
-            <w:r>
-              <w:t xml:space="preserve">                                           </w:t>
-            </w:r>
-            <w:r>
-              <w:rPr>
-                <w:b/>
-              </w:rPr>
-              <w:t>Fall 2007</w:t>
-            </w:r>
-          </w:p>
-          <w:p>
-            <w:pPr>
-              <w:spacing w:line="276" w:lineRule="auto"/>
-              <w:ind w:left="252" w:hanging="180"/>
-            </w:pPr>
-            <w:r>
-              <w:t xml:space="preserve">• Implemented fast pattern matching engine for Deep Packet Inspection using Bloom Filters which are always optimal in </w:t>
-            </w:r>
-            <w:r>
-              <w:t>Verilog</w:t>
-            </w:r>
-            <w:r>
-              <w:t>.</w:t>
-            </w:r>
-          </w:p>
-          <w:p>
-            <w:pPr>
-              <w:spacing w:line="276" w:lineRule="auto"/>
-              <w:ind w:firstLine="72"/>
-            </w:pPr>
-            <w:r>
-              <w:t>• Designed Multi banked, pipelined SRAM architecture to allow for a throughput of 500MB/s.</w:t>
-            </w:r>
-          </w:p>
-          <w:p>
-            <w:pPr>
-              <w:spacing w:line="276" w:lineRule="auto"/>
-              <w:ind w:firstLine="72"/>
-            </w:pPr>
-            <w:r>
-              <w:t>• Validated against software model written in C++.</w:t>
-            </w:r>
-          </w:p>
-          <w:p>
-            <w:pPr>
-              <w:ind w:firstLine="72"/>
-            </w:pPr>
-          </w:p>
-          <w:p>
-            <w:pPr>
-              <w:spacing w:line="276" w:lineRule="auto"/>
-            </w:pPr>
-            <w:r>
-              <w:rPr>
-                <w:rStyle w:val="SubtleEmphasis"/>
-              </w:rPr>
-              <w:t xml:space="preserve">Human Machine Interface with Inertial Sensors using Optimal Estimation Techniques </w:t>
-            </w:r>
-            <w:r>
-              <w:rPr>
-                <w:rStyle w:val="SubtleEmphasis"/>
-              </w:rPr>
-              <w:t xml:space="preserve">     </w:t>
-            </w:r>
-            <w:r>
-              <w:rPr>
-                <w:b/>
-              </w:rPr>
-              <w:t>Fall 2006</w:t>
-            </w:r>
-          </w:p>
-          <w:p>
-            <w:pPr>
-              <w:spacing w:line="276" w:lineRule="auto"/>
-              <w:ind w:firstLine="72"/>
+          </w:p>
+          <w:tbl>
+            <w:tblPr>
+              <w:tblStyle w:val="TableGrid"/>
+              <w:tblW w:w="8820" w:type="dxa"/>
+              <w:tblLook w:val="04A0" w:firstRow="1" w:lastRow="0" w:firstColumn="1" w:lastColumn="0" w:noHBand="0" w:noVBand="1"/>
+            </w:tblPr>
+            <w:tblGrid>
+              <w:gridCol w:w="7650"/>
+              <w:gridCol w:w="1170"/>
+            </w:tblGrid>
+            <w:tr>
+              <w:trPr>
+                <w:trHeight w:val="357"/>
+              </w:trPr>
+              <w:tc>
+                <w:tcPr>
+                  <w:tcW w:w="7650" w:type="dxa"/>
+                  <w:tcBorders>
+                    <w:top w:val="nil"/>
+                    <w:left w:val="nil"/>
+                    <w:bottom w:val="nil"/>
+                    <w:right w:val="nil"/>
+                  </w:tcBorders>
+                </w:tcPr>
+                <w:p>
+                  <w:pPr>
+                    <w:framePr w:hSpace="180" w:wrap="around" w:vAnchor="text" w:hAnchor="margin" w:xAlign="center" w:y="-4914"/>
+                    <w:ind w:left="-18" w:right="-188"/>
+                    <w:rPr>
+                      <w:rStyle w:val="SubtleEmphasis"/>
+                    </w:rPr>
+                  </w:pPr>
+                  <w:r>
+                    <w:rPr>
+                      <w:rStyle w:val="SubtleEmphasis"/>
+                    </w:rPr>
+                    <w:t xml:space="preserve">Human Machine Interface with Inertial Sensors using Optimal Estimation Techniques      </w:t>
+                  </w:r>
+                </w:p>
+              </w:tc>
+              <w:tc>
+                <w:tcPr>
+                  <w:tcW w:w="1170" w:type="dxa"/>
+                  <w:tcBorders>
+                    <w:top w:val="nil"/>
+                    <w:left w:val="nil"/>
+                    <w:bottom w:val="nil"/>
+                    <w:right w:val="nil"/>
+                  </w:tcBorders>
+                </w:tcPr>
+                <w:p>
+                  <w:pPr>
+                    <w:framePr w:hSpace="180" w:wrap="around" w:vAnchor="text" w:hAnchor="margin" w:xAlign="center" w:y="-4914"/>
+                    <w:jc w:val="right"/>
+                    <w:rPr>
+                      <w:rStyle w:val="SubtleEmphasis"/>
+                    </w:rPr>
+                  </w:pPr>
+                  <w:r>
+                    <w:rPr>
+                      <w:b/>
+                    </w:rPr>
+                    <w:t>Fall 2006</w:t>
+                  </w:r>
+                </w:p>
+              </w:tc>
+            </w:tr>
+          </w:tbl>
+          <w:p>
+            <w:pPr>
+              <w:ind w:right="67" w:firstLine="72"/>
             </w:pPr>
             <w:r>
               <w:t>• Explored the advantages of inertial sensors in gesture recognition applications.</w:t>
@@ -986,7 +1425,6 @@
           </w:p>
           <w:p>
             <w:pPr>
-              <w:spacing w:line="276" w:lineRule="auto"/>
               <w:ind w:firstLine="72"/>
             </w:pPr>
             <w:r>
@@ -1002,7 +1440,7 @@
         </w:trPr>
         <w:tc>
           <w:tcPr>
-            <w:tcW w:w="1980" w:type="dxa"/>
+            <w:tcW w:w="1750" w:type="dxa"/>
           </w:tcPr>
           <w:p>
             <w:pPr>
@@ -1015,7 +1453,7 @@
         </w:tc>
         <w:tc>
           <w:tcPr>
-            <w:tcW w:w="8905" w:type="dxa"/>
+            <w:tcW w:w="9135" w:type="dxa"/>
             <w:gridSpan w:val="2"/>
           </w:tcPr>
           <w:p>
@@ -1118,7 +1556,7 @@
         </w:trPr>
         <w:tc>
           <w:tcPr>
-            <w:tcW w:w="1980" w:type="dxa"/>
+            <w:tcW w:w="1750" w:type="dxa"/>
           </w:tcPr>
           <w:p>
             <w:pPr>
@@ -1131,7 +1569,7 @@
         </w:tc>
         <w:tc>
           <w:tcPr>
-            <w:tcW w:w="8905" w:type="dxa"/>
+            <w:tcW w:w="9135" w:type="dxa"/>
             <w:gridSpan w:val="2"/>
           </w:tcPr>
           <w:p>
@@ -1170,10 +1608,16 @@
           </w:p>
           <w:p>
             <w:r>
-              <w:t>Second Place Winner, Level 3 Robotics, IEEE ISAC, 2005</w:t>
+              <w:t>Second Pl</w:t>
             </w:r>
             <w:bookmarkStart w:id="0" w:name="_GoBack"/>
+            <w:r>
+              <w:t xml:space="preserve">ace </w:t>
+            </w:r>
             <w:bookmarkEnd w:id="0"/>
+            <w:r>
+              <w:t>Winner, Level 3 Robotics, IEEE ISAC, 2005</w:t>
+            </w:r>
           </w:p>
           <w:p>
             <w:r>
@@ -1189,7 +1633,7 @@
         </w:trPr>
         <w:tc>
           <w:tcPr>
-            <w:tcW w:w="1980" w:type="dxa"/>
+            <w:tcW w:w="1750" w:type="dxa"/>
           </w:tcPr>
           <w:p>
             <w:pPr>
@@ -1202,7 +1646,7 @@
         </w:tc>
         <w:tc>
           <w:tcPr>
-            <w:tcW w:w="8905" w:type="dxa"/>
+            <w:tcW w:w="9135" w:type="dxa"/>
             <w:gridSpan w:val="2"/>
           </w:tcPr>
           <w:p>
@@ -1454,11 +1898,241 @@
       </w:rPr>
     </w:lvl>
   </w:abstractNum>
+  <w:abstractNum w:abstractNumId="2">
+    <w:nsid w:val="786E5DE9"/>
+    <w:multiLevelType w:val="hybridMultilevel"/>
+    <w:tmpl w:val="034002C8"/>
+    <w:lvl w:ilvl="0" w:tplc="FF5878C6">
+      <w:numFmt w:val="bullet"/>
+      <w:lvlText w:val="•"/>
+      <w:lvlJc w:val="left"/>
+      <w:pPr>
+        <w:ind w:left="1281" w:hanging="360"/>
+      </w:pPr>
+      <w:rPr>
+        <w:rFonts w:ascii="Calibri" w:eastAsiaTheme="minorHAnsi" w:hAnsi="Calibri" w:cstheme="minorBidi" w:hint="default"/>
+      </w:rPr>
+    </w:lvl>
+    <w:lvl w:ilvl="1" w:tplc="04090003" w:tentative="1">
+      <w:start w:val="1"/>
+      <w:numFmt w:val="bullet"/>
+      <w:lvlText w:val="o"/>
+      <w:lvlJc w:val="left"/>
+      <w:pPr>
+        <w:ind w:left="1641" w:hanging="360"/>
+      </w:pPr>
+      <w:rPr>
+        <w:rFonts w:ascii="Courier New" w:hAnsi="Courier New" w:cs="Courier New" w:hint="default"/>
+      </w:rPr>
+    </w:lvl>
+    <w:lvl w:ilvl="2" w:tplc="04090005" w:tentative="1">
+      <w:start w:val="1"/>
+      <w:numFmt w:val="bullet"/>
+      <w:lvlText w:val=""/>
+      <w:lvlJc w:val="left"/>
+      <w:pPr>
+        <w:ind w:left="2361" w:hanging="360"/>
+      </w:pPr>
+      <w:rPr>
+        <w:rFonts w:ascii="Wingdings" w:hAnsi="Wingdings" w:hint="default"/>
+      </w:rPr>
+    </w:lvl>
+    <w:lvl w:ilvl="3" w:tplc="04090001" w:tentative="1">
+      <w:start w:val="1"/>
+      <w:numFmt w:val="bullet"/>
+      <w:lvlText w:val=""/>
+      <w:lvlJc w:val="left"/>
+      <w:pPr>
+        <w:ind w:left="3081" w:hanging="360"/>
+      </w:pPr>
+      <w:rPr>
+        <w:rFonts w:ascii="Symbol" w:hAnsi="Symbol" w:hint="default"/>
+      </w:rPr>
+    </w:lvl>
+    <w:lvl w:ilvl="4" w:tplc="04090003" w:tentative="1">
+      <w:start w:val="1"/>
+      <w:numFmt w:val="bullet"/>
+      <w:lvlText w:val="o"/>
+      <w:lvlJc w:val="left"/>
+      <w:pPr>
+        <w:ind w:left="3801" w:hanging="360"/>
+      </w:pPr>
+      <w:rPr>
+        <w:rFonts w:ascii="Courier New" w:hAnsi="Courier New" w:cs="Courier New" w:hint="default"/>
+      </w:rPr>
+    </w:lvl>
+    <w:lvl w:ilvl="5" w:tplc="04090005" w:tentative="1">
+      <w:start w:val="1"/>
+      <w:numFmt w:val="bullet"/>
+      <w:lvlText w:val=""/>
+      <w:lvlJc w:val="left"/>
+      <w:pPr>
+        <w:ind w:left="4521" w:hanging="360"/>
+      </w:pPr>
+      <w:rPr>
+        <w:rFonts w:ascii="Wingdings" w:hAnsi="Wingdings" w:hint="default"/>
+      </w:rPr>
+    </w:lvl>
+    <w:lvl w:ilvl="6" w:tplc="04090001" w:tentative="1">
+      <w:start w:val="1"/>
+      <w:numFmt w:val="bullet"/>
+      <w:lvlText w:val=""/>
+      <w:lvlJc w:val="left"/>
+      <w:pPr>
+        <w:ind w:left="5241" w:hanging="360"/>
+      </w:pPr>
+      <w:rPr>
+        <w:rFonts w:ascii="Symbol" w:hAnsi="Symbol" w:hint="default"/>
+      </w:rPr>
+    </w:lvl>
+    <w:lvl w:ilvl="7" w:tplc="04090003" w:tentative="1">
+      <w:start w:val="1"/>
+      <w:numFmt w:val="bullet"/>
+      <w:lvlText w:val="o"/>
+      <w:lvlJc w:val="left"/>
+      <w:pPr>
+        <w:ind w:left="5961" w:hanging="360"/>
+      </w:pPr>
+      <w:rPr>
+        <w:rFonts w:ascii="Courier New" w:hAnsi="Courier New" w:cs="Courier New" w:hint="default"/>
+      </w:rPr>
+    </w:lvl>
+    <w:lvl w:ilvl="8" w:tplc="04090005" w:tentative="1">
+      <w:start w:val="1"/>
+      <w:numFmt w:val="bullet"/>
+      <w:lvlText w:val=""/>
+      <w:lvlJc w:val="left"/>
+      <w:pPr>
+        <w:ind w:left="6681" w:hanging="360"/>
+      </w:pPr>
+      <w:rPr>
+        <w:rFonts w:ascii="Wingdings" w:hAnsi="Wingdings" w:hint="default"/>
+      </w:rPr>
+    </w:lvl>
+  </w:abstractNum>
+  <w:abstractNum w:abstractNumId="3">
+    <w:nsid w:val="794B0016"/>
+    <w:multiLevelType w:val="hybridMultilevel"/>
+    <w:tmpl w:val="F9141DD0"/>
+    <w:lvl w:ilvl="0" w:tplc="FF5878C6">
+      <w:numFmt w:val="bullet"/>
+      <w:lvlText w:val="•"/>
+      <w:lvlJc w:val="left"/>
+      <w:pPr>
+        <w:ind w:left="1080" w:hanging="360"/>
+      </w:pPr>
+      <w:rPr>
+        <w:rFonts w:ascii="Calibri" w:eastAsiaTheme="minorHAnsi" w:hAnsi="Calibri" w:cstheme="minorBidi" w:hint="default"/>
+      </w:rPr>
+    </w:lvl>
+    <w:lvl w:ilvl="1" w:tplc="04090003" w:tentative="1">
+      <w:start w:val="1"/>
+      <w:numFmt w:val="bullet"/>
+      <w:lvlText w:val="o"/>
+      <w:lvlJc w:val="left"/>
+      <w:pPr>
+        <w:ind w:left="1440" w:hanging="360"/>
+      </w:pPr>
+      <w:rPr>
+        <w:rFonts w:ascii="Courier New" w:hAnsi="Courier New" w:cs="Courier New" w:hint="default"/>
+      </w:rPr>
+    </w:lvl>
+    <w:lvl w:ilvl="2" w:tplc="04090005" w:tentative="1">
+      <w:start w:val="1"/>
+      <w:numFmt w:val="bullet"/>
+      <w:lvlText w:val=""/>
+      <w:lvlJc w:val="left"/>
+      <w:pPr>
+        <w:ind w:left="2160" w:hanging="360"/>
+      </w:pPr>
+      <w:rPr>
+        <w:rFonts w:ascii="Wingdings" w:hAnsi="Wingdings" w:hint="default"/>
+      </w:rPr>
+    </w:lvl>
+    <w:lvl w:ilvl="3" w:tplc="04090001" w:tentative="1">
+      <w:start w:val="1"/>
+      <w:numFmt w:val="bullet"/>
+      <w:lvlText w:val=""/>
+      <w:lvlJc w:val="left"/>
+      <w:pPr>
+        <w:ind w:left="2880" w:hanging="360"/>
+      </w:pPr>
+      <w:rPr>
+        <w:rFonts w:ascii="Symbol" w:hAnsi="Symbol" w:hint="default"/>
+      </w:rPr>
+    </w:lvl>
+    <w:lvl w:ilvl="4" w:tplc="04090003" w:tentative="1">
+      <w:start w:val="1"/>
+      <w:numFmt w:val="bullet"/>
+      <w:lvlText w:val="o"/>
+      <w:lvlJc w:val="left"/>
+      <w:pPr>
+        <w:ind w:left="3600" w:hanging="360"/>
+      </w:pPr>
+      <w:rPr>
+        <w:rFonts w:ascii="Courier New" w:hAnsi="Courier New" w:cs="Courier New" w:hint="default"/>
+      </w:rPr>
+    </w:lvl>
+    <w:lvl w:ilvl="5" w:tplc="04090005" w:tentative="1">
+      <w:start w:val="1"/>
+      <w:numFmt w:val="bullet"/>
+      <w:lvlText w:val=""/>
+      <w:lvlJc w:val="left"/>
+      <w:pPr>
+        <w:ind w:left="4320" w:hanging="360"/>
+      </w:pPr>
+      <w:rPr>
+        <w:rFonts w:ascii="Wingdings" w:hAnsi="Wingdings" w:hint="default"/>
+      </w:rPr>
+    </w:lvl>
+    <w:lvl w:ilvl="6" w:tplc="04090001" w:tentative="1">
+      <w:start w:val="1"/>
+      <w:numFmt w:val="bullet"/>
+      <w:lvlText w:val=""/>
+      <w:lvlJc w:val="left"/>
+      <w:pPr>
+        <w:ind w:left="5040" w:hanging="360"/>
+      </w:pPr>
+      <w:rPr>
+        <w:rFonts w:ascii="Symbol" w:hAnsi="Symbol" w:hint="default"/>
+      </w:rPr>
+    </w:lvl>
+    <w:lvl w:ilvl="7" w:tplc="04090003" w:tentative="1">
+      <w:start w:val="1"/>
+      <w:numFmt w:val="bullet"/>
+      <w:lvlText w:val="o"/>
+      <w:lvlJc w:val="left"/>
+      <w:pPr>
+        <w:ind w:left="5760" w:hanging="360"/>
+      </w:pPr>
+      <w:rPr>
+        <w:rFonts w:ascii="Courier New" w:hAnsi="Courier New" w:cs="Courier New" w:hint="default"/>
+      </w:rPr>
+    </w:lvl>
+    <w:lvl w:ilvl="8" w:tplc="04090005" w:tentative="1">
+      <w:start w:val="1"/>
+      <w:numFmt w:val="bullet"/>
+      <w:lvlText w:val=""/>
+      <w:lvlJc w:val="left"/>
+      <w:pPr>
+        <w:ind w:left="6480" w:hanging="360"/>
+      </w:pPr>
+      <w:rPr>
+        <w:rFonts w:ascii="Wingdings" w:hAnsi="Wingdings" w:hint="default"/>
+      </w:rPr>
+    </w:lvl>
+  </w:abstractNum>
   <w:num w:numId="1">
     <w:abstractNumId w:val="1"/>
   </w:num>
   <w:num w:numId="2">
     <w:abstractNumId w:val="0"/>
+  </w:num>
+  <w:num w:numId="3">
+    <w:abstractNumId w:val="2"/>
+  </w:num>
+  <w:num w:numId="4">
+    <w:abstractNumId w:val="3"/>
   </w:num>
 </w:numbering>
 </file>

</xml_diff>